<commit_message>
Updated resume link and added assets for the word search page
</commit_message>
<xml_diff>
--- a/assets/Saahil Bhatia.docx
+++ b/assets/Saahil Bhatia.docx
@@ -102,7 +102,7 @@
             <w:b/>
             <w:bCs/>
           </w:rPr>
-          <w:t>Website</w:t>
+          <w:t>Personal Website</w:t>
         </w:r>
       </w:hyperlink>
       <w:r>
@@ -755,6 +755,15 @@
           <w:u w:val="single"/>
         </w:rPr>
         <w:t>teachers-scholars.org</w:t>
+      </w:r>
+      <w:r>
+        <w:rPr>
+          <w:rFonts w:asciiTheme="minorHAnsi" w:hAnsiTheme="minorHAnsi"/>
+          <w:color w:val="auto"/>
+          <w:sz w:val="22"/>
+          <w:szCs w:val="22"/>
+        </w:rPr>
+        <w:t xml:space="preserve">                                               Jun 2021-present</w:t>
       </w:r>
     </w:p>
     <w:p>
@@ -31227,8 +31236,10 @@
     <w:rsid w:val="002547A1"/>
     <w:rsid w:val="0028717F"/>
     <w:rsid w:val="002D5042"/>
+    <w:rsid w:val="0043161E"/>
     <w:rsid w:val="004B7E2A"/>
     <w:rsid w:val="004E3734"/>
+    <w:rsid w:val="0054400B"/>
     <w:rsid w:val="00587C92"/>
     <w:rsid w:val="006C3CE5"/>
     <w:rsid w:val="006F5256"/>

</xml_diff>